<commit_message>
Updates made to Use case description
</commit_message>
<xml_diff>
--- a/Resources/Presentation 3/use-case-descriptions.docx
+++ b/Resources/Presentation 3/use-case-descriptions.docx
@@ -1,6 +1,6 @@
 
 <file path=word/document.xml><?xml version="1.0" encoding="utf-8"?>
-<w:document xmlns:wpc="http://schemas.microsoft.com/office/word/2010/wordprocessingCanvas" xmlns:mc="http://schemas.openxmlformats.org/markup-compatibility/2006" xmlns:o="urn:schemas-microsoft-com:office:office" xmlns:r="http://schemas.openxmlformats.org/officeDocument/2006/relationships" xmlns:m="http://schemas.openxmlformats.org/officeDocument/2006/math" xmlns:v="urn:schemas-microsoft-com:vml" xmlns:wp14="http://schemas.microsoft.com/office/word/2010/wordprocessingDrawing" xmlns:wp="http://schemas.openxmlformats.org/drawingml/2006/wordprocessingDrawing" xmlns:w10="urn:schemas-microsoft-com:office:word" xmlns:w="http://schemas.openxmlformats.org/wordprocessingml/2006/main" xmlns:w14="http://schemas.microsoft.com/office/word/2010/wordml" xmlns:w15="http://schemas.microsoft.com/office/word/2012/wordml" xmlns:wpg="http://schemas.microsoft.com/office/word/2010/wordprocessingGroup" xmlns:wpi="http://schemas.microsoft.com/office/word/2010/wordprocessingInk" xmlns:wne="http://schemas.microsoft.com/office/word/2006/wordml" xmlns:wps="http://schemas.microsoft.com/office/word/2010/wordprocessingShape" mc:Ignorable="w14 w15 wp14">
+<w:document xmlns:wpc="http://schemas.microsoft.com/office/word/2010/wordprocessingCanvas" xmlns:cx="http://schemas.microsoft.com/office/drawing/2014/chartex" xmlns:cx1="http://schemas.microsoft.com/office/drawing/2015/9/8/chartex" xmlns:cx2="http://schemas.microsoft.com/office/drawing/2015/10/21/chartex" xmlns:mc="http://schemas.openxmlformats.org/markup-compatibility/2006" xmlns:o="urn:schemas-microsoft-com:office:office" xmlns:r="http://schemas.openxmlformats.org/officeDocument/2006/relationships" xmlns:m="http://schemas.openxmlformats.org/officeDocument/2006/math" xmlns:v="urn:schemas-microsoft-com:vml" xmlns:wp14="http://schemas.microsoft.com/office/word/2010/wordprocessingDrawing" xmlns:wp="http://schemas.openxmlformats.org/drawingml/2006/wordprocessingDrawing" xmlns:w10="urn:schemas-microsoft-com:office:word" xmlns:w="http://schemas.openxmlformats.org/wordprocessingml/2006/main" xmlns:w14="http://schemas.microsoft.com/office/word/2010/wordml" xmlns:w15="http://schemas.microsoft.com/office/word/2012/wordml" xmlns:w16se="http://schemas.microsoft.com/office/word/2015/wordml/symex" xmlns:wpg="http://schemas.microsoft.com/office/word/2010/wordprocessingGroup" xmlns:wpi="http://schemas.microsoft.com/office/word/2010/wordprocessingInk" xmlns:wne="http://schemas.microsoft.com/office/word/2006/wordml" xmlns:wps="http://schemas.microsoft.com/office/word/2010/wordprocessingShape" mc:Ignorable="w14 w15 w16se wp14">
   <w:body>
     <w:p>
       <w:pPr>
@@ -90,7 +90,7 @@
             <v:path o:extrusionok="f" gradientshapeok="t" o:connecttype="rect"/>
             <o:lock v:ext="edit" aspectratio="t"/>
           </v:shapetype>
-          <v:shape id="_x0000_i1025" type="#_x0000_t75" style="width:482.25pt;height:437pt">
+          <v:shape id="_x0000_i1025" type="#_x0000_t75" style="width:482.25pt;height:437.25pt">
             <v:imagedata r:id="rId5" o:title="Use Case Diagram"/>
           </v:shape>
         </w:pict>
@@ -176,7 +176,6 @@
                 <w:i/>
                 <w:lang w:eastAsia="ja-JP"/>
               </w:rPr>
-              <w:lastRenderedPageBreak/>
               <w:t>Use Case</w:t>
             </w:r>
             <w:r>
@@ -15887,14 +15886,31 @@
                 <w:rFonts w:ascii="Courier New" w:eastAsia="MS Mincho" w:hAnsi="Courier New" w:cs="Courier New"/>
                 <w:lang w:eastAsia="ja-JP"/>
               </w:rPr>
-              <w:t xml:space="preserve">Administrator </w:t>
-            </w:r>
-            <w:r>
-              <w:rPr>
-                <w:rFonts w:ascii="Times New Roman" w:eastAsia="MS Mincho" w:hAnsi="Times New Roman" w:cs="Times New Roman"/>
-                <w:lang w:eastAsia="ja-JP"/>
-              </w:rPr>
-              <w:t>is on the Main View and selects “Add Employee” button.</w:t>
+              <w:t>Administrator</w:t>
+            </w:r>
+            <w:r>
+              <w:rPr>
+                <w:rFonts w:ascii="Times New Roman" w:eastAsia="MS Mincho" w:hAnsi="Times New Roman" w:cs="Times New Roman"/>
+                <w:lang w:eastAsia="ja-JP"/>
+              </w:rPr>
+              <w:t xml:space="preserve"> is logged in and is on the </w:t>
+            </w:r>
+            <w:proofErr w:type="spellStart"/>
+            <w:r>
+              <w:rPr>
+                <w:rFonts w:ascii="Times New Roman" w:eastAsia="MS Mincho" w:hAnsi="Times New Roman" w:cs="Times New Roman"/>
+                <w:i/>
+                <w:lang w:eastAsia="ja-JP"/>
+              </w:rPr>
+              <w:t>AdministratorView</w:t>
+            </w:r>
+            <w:proofErr w:type="spellEnd"/>
+            <w:r>
+              <w:rPr>
+                <w:rFonts w:ascii="Times New Roman" w:eastAsia="MS Mincho" w:hAnsi="Times New Roman" w:cs="Times New Roman"/>
+                <w:lang w:eastAsia="ja-JP"/>
+              </w:rPr>
+              <w:t xml:space="preserve"> and selects “Add Employee” button.</w:t>
             </w:r>
           </w:p>
           <w:p>
@@ -15923,19 +15939,24 @@
               <w:spacing w:after="0" w:line="240" w:lineRule="auto"/>
               <w:rPr>
                 <w:rFonts w:ascii="Times New Roman" w:eastAsia="MS Mincho" w:hAnsi="Times New Roman" w:cs="Times New Roman"/>
-                <w:lang w:eastAsia="ja-JP"/>
-              </w:rPr>
-            </w:pPr>
-            <w:r>
-              <w:rPr>
-                <w:rFonts w:ascii="Courier New" w:eastAsia="MS Mincho" w:hAnsi="Courier New" w:cs="Courier New"/>
+                <w:b/>
+                <w:lang w:eastAsia="ja-JP"/>
+              </w:rPr>
+            </w:pPr>
+            <w:proofErr w:type="spellStart"/>
+            <w:r>
+              <w:rPr>
+                <w:rFonts w:ascii="Courier New" w:eastAsia="MS Mincho" w:hAnsi="Courier New" w:cs="Courier New"/>
+                <w:b/>
                 <w:lang w:eastAsia="ja-JP"/>
               </w:rPr>
               <w:t>GoalManager</w:t>
             </w:r>
-            <w:r>
-              <w:rPr>
-                <w:rFonts w:ascii="Times New Roman" w:eastAsia="MS Mincho" w:hAnsi="Times New Roman" w:cs="Times New Roman"/>
+            <w:proofErr w:type="spellEnd"/>
+            <w:r>
+              <w:rPr>
+                <w:rFonts w:ascii="Times New Roman" w:eastAsia="MS Mincho" w:hAnsi="Times New Roman" w:cs="Times New Roman"/>
+                <w:b/>
                 <w:lang w:eastAsia="ja-JP"/>
               </w:rPr>
               <w:t xml:space="preserve"> </w:t>
@@ -15943,16 +15964,55 @@
             <w:r>
               <w:rPr>
                 <w:rFonts w:ascii="Times New Roman" w:eastAsia="MS Mincho" w:hAnsi="Times New Roman" w:cs="Times New Roman"/>
-                <w:lang w:eastAsia="ja-JP"/>
-              </w:rPr>
-              <w:t>displays a form for entering an Employee information.</w:t>
-            </w:r>
-            <w:r>
-              <w:rPr>
-                <w:rFonts w:ascii="Courier New" w:eastAsia="MS Mincho" w:hAnsi="Courier New" w:cs="Courier New"/>
+                <w:b/>
+                <w:lang w:eastAsia="ja-JP"/>
+              </w:rPr>
+              <w:t>returns the</w:t>
+            </w:r>
+            <w:r>
+              <w:rPr>
+                <w:rFonts w:ascii="Times New Roman" w:eastAsia="MS Mincho" w:hAnsi="Times New Roman" w:cs="Times New Roman"/>
+                <w:b/>
                 <w:lang w:eastAsia="ja-JP"/>
               </w:rPr>
               <w:t xml:space="preserve"> </w:t>
+            </w:r>
+            <w:proofErr w:type="spellStart"/>
+            <w:r>
+              <w:rPr>
+                <w:rFonts w:ascii="Times New Roman" w:eastAsia="MS Mincho" w:hAnsi="Times New Roman" w:cs="Times New Roman"/>
+                <w:b/>
+                <w:i/>
+                <w:lang w:eastAsia="ja-JP"/>
+              </w:rPr>
+              <w:t>AddEmployeeView</w:t>
+            </w:r>
+            <w:proofErr w:type="spellEnd"/>
+            <w:r>
+              <w:rPr>
+                <w:rFonts w:ascii="Times New Roman" w:eastAsia="MS Mincho" w:hAnsi="Times New Roman" w:cs="Times New Roman"/>
+                <w:b/>
+                <w:lang w:eastAsia="ja-JP"/>
+              </w:rPr>
+              <w:t xml:space="preserve"> with empty form fields for First Name, Last Name, Role, </w:t>
+            </w:r>
+            <w:proofErr w:type="spellStart"/>
+            <w:r>
+              <w:rPr>
+                <w:rFonts w:ascii="Times New Roman" w:eastAsia="MS Mincho" w:hAnsi="Times New Roman" w:cs="Times New Roman"/>
+                <w:b/>
+                <w:lang w:eastAsia="ja-JP"/>
+              </w:rPr>
+              <w:t>DepartmentId</w:t>
+            </w:r>
+            <w:proofErr w:type="spellEnd"/>
+            <w:r>
+              <w:rPr>
+                <w:rFonts w:ascii="Times New Roman" w:eastAsia="MS Mincho" w:hAnsi="Times New Roman" w:cs="Times New Roman"/>
+                <w:b/>
+                <w:lang w:eastAsia="ja-JP"/>
+              </w:rPr>
+              <w:t>, Title.</w:t>
             </w:r>
           </w:p>
           <w:p>
@@ -15995,15 +16055,31 @@
                 <w:rFonts w:ascii="Times New Roman" w:eastAsia="MS Mincho" w:hAnsi="Times New Roman" w:cs="Times New Roman"/>
                 <w:lang w:eastAsia="ja-JP"/>
               </w:rPr>
-              <w:t>fills out the form information in one or more field and selects the “Confirm” button.</w:t>
-            </w:r>
-          </w:p>
-          <w:p>
-            <w:pPr>
-              <w:spacing w:after="0" w:line="240" w:lineRule="auto"/>
-              <w:ind w:left="720"/>
-              <w:rPr>
-                <w:rFonts w:ascii="Times New Roman" w:eastAsia="MS Mincho" w:hAnsi="Times New Roman" w:cs="Times New Roman"/>
+              <w:t xml:space="preserve">fills out credentials related to form fields First Name, Last Name, </w:t>
+            </w:r>
+            <w:proofErr w:type="spellStart"/>
+            <w:r>
+              <w:rPr>
+                <w:rFonts w:ascii="Times New Roman" w:eastAsia="MS Mincho" w:hAnsi="Times New Roman" w:cs="Times New Roman"/>
+                <w:lang w:eastAsia="ja-JP"/>
+              </w:rPr>
+              <w:t>DepartmentID</w:t>
+            </w:r>
+            <w:proofErr w:type="spellEnd"/>
+            <w:r>
+              <w:rPr>
+                <w:rFonts w:ascii="Times New Roman" w:eastAsia="MS Mincho" w:hAnsi="Times New Roman" w:cs="Times New Roman"/>
+                <w:lang w:eastAsia="ja-JP"/>
+              </w:rPr>
+              <w:t>, Title, Role. The Administrator presses the Submit Button.</w:t>
+            </w:r>
+          </w:p>
+          <w:p>
+            <w:pPr>
+              <w:pStyle w:val="ListParagraph"/>
+              <w:rPr>
+                <w:rFonts w:ascii="Courier New" w:eastAsia="MS Mincho" w:hAnsi="Courier New" w:cs="Courier New"/>
+                <w:b/>
                 <w:lang w:eastAsia="ja-JP"/>
               </w:rPr>
             </w:pPr>
@@ -16020,66 +16096,126 @@
                 <w:lang w:eastAsia="ja-JP"/>
               </w:rPr>
             </w:pPr>
-            <w:r>
-              <w:rPr>
-                <w:rFonts w:ascii="Courier New" w:eastAsia="MS Mincho" w:hAnsi="Courier New" w:cs="Courier New"/>
+            <w:proofErr w:type="spellStart"/>
+            <w:r>
+              <w:rPr>
+                <w:rFonts w:ascii="Courier New" w:eastAsia="MS Mincho" w:hAnsi="Courier New" w:cs="Courier New"/>
+                <w:b/>
                 <w:lang w:eastAsia="ja-JP"/>
               </w:rPr>
               <w:t>GoalManager</w:t>
             </w:r>
-            <w:r>
-              <w:rPr>
-                <w:rFonts w:ascii="Courier New" w:eastAsia="MS Mincho" w:hAnsi="Courier New" w:cs="Courier New"/>
+            <w:proofErr w:type="spellEnd"/>
+            <w:r>
+              <w:rPr>
+                <w:rFonts w:ascii="Courier New" w:eastAsia="MS Mincho" w:hAnsi="Courier New" w:cs="Courier New"/>
+                <w:b/>
                 <w:lang w:eastAsia="ja-JP"/>
               </w:rPr>
               <w:t xml:space="preserve"> </w:t>
             </w:r>
             <w:r>
               <w:rPr>
-                <w:rFonts w:ascii="Times New Roman" w:eastAsia="MS Mincho" w:hAnsi="Times New Roman" w:cs="Times New Roman"/>
-                <w:lang w:eastAsia="ja-JP"/>
-              </w:rPr>
-              <w:t xml:space="preserve">validates the </w:t>
-            </w:r>
-            <w:r>
-              <w:rPr>
-                <w:rFonts w:ascii="Courier New" w:eastAsia="MS Mincho" w:hAnsi="Courier New" w:cs="Courier New"/>
-                <w:lang w:eastAsia="ja-JP"/>
-              </w:rPr>
-              <w:t>Admin</w:t>
-            </w:r>
-            <w:r>
-              <w:rPr>
-                <w:rFonts w:ascii="Courier New" w:eastAsia="MS Mincho" w:hAnsi="Courier New" w:cs="Courier New"/>
-                <w:lang w:eastAsia="ja-JP"/>
-              </w:rPr>
-              <w:t>i</w:t>
-            </w:r>
-            <w:bookmarkStart w:id="0" w:name="_GoBack"/>
-            <w:bookmarkEnd w:id="0"/>
-            <w:r>
-              <w:rPr>
-                <w:rFonts w:ascii="Courier New" w:eastAsia="MS Mincho" w:hAnsi="Courier New" w:cs="Courier New"/>
-                <w:lang w:eastAsia="ja-JP"/>
-              </w:rPr>
-              <w:t>strator’s</w:t>
-            </w:r>
-            <w:r>
-              <w:rPr>
-                <w:rFonts w:ascii="Times New Roman" w:eastAsia="MS Mincho" w:hAnsi="Times New Roman" w:cs="Times New Roman"/>
-                <w:lang w:eastAsia="ja-JP"/>
-              </w:rPr>
-              <w:t xml:space="preserve"> form and add the Employee to the database.</w:t>
-            </w:r>
-          </w:p>
-          <w:p>
-            <w:pPr>
-              <w:pStyle w:val="ListParagraph"/>
-              <w:rPr>
                 <w:rFonts w:eastAsia="MS Mincho"/>
-                <w:lang w:eastAsia="ja-JP"/>
-              </w:rPr>
-            </w:pPr>
+                <w:b/>
+                <w:lang w:eastAsia="ja-JP"/>
+              </w:rPr>
+              <w:t>successfully validates f</w:t>
+            </w:r>
+            <w:r>
+              <w:rPr>
+                <w:rFonts w:eastAsia="MS Mincho"/>
+                <w:b/>
+                <w:lang w:eastAsia="ja-JP"/>
+              </w:rPr>
+              <w:t xml:space="preserve">orm data and writes the new </w:t>
+            </w:r>
+            <w:r>
+              <w:rPr>
+                <w:rFonts w:ascii="Courier New" w:eastAsia="MS Mincho" w:hAnsi="Courier New" w:cs="Courier New"/>
+                <w:b/>
+                <w:lang w:eastAsia="ja-JP"/>
+              </w:rPr>
+              <w:t>Employee</w:t>
+            </w:r>
+            <w:r>
+              <w:rPr>
+                <w:rFonts w:eastAsia="MS Mincho"/>
+                <w:b/>
+                <w:lang w:eastAsia="ja-JP"/>
+              </w:rPr>
+              <w:t xml:space="preserve"> into the da</w:t>
+            </w:r>
+            <w:r>
+              <w:rPr>
+                <w:rFonts w:eastAsia="MS Mincho"/>
+                <w:b/>
+                <w:lang w:eastAsia="ja-JP"/>
+              </w:rPr>
+              <w:t>tabase.</w:t>
+            </w:r>
+            <w:r>
+              <w:rPr>
+                <w:rFonts w:eastAsia="MS Mincho"/>
+                <w:b/>
+                <w:lang w:eastAsia="ja-JP"/>
+              </w:rPr>
+              <w:t xml:space="preserve"> </w:t>
+            </w:r>
+            <w:r>
+              <w:rPr>
+                <w:rFonts w:ascii="Courier New" w:eastAsia="MS Mincho" w:hAnsi="Courier New" w:cs="Courier New"/>
+                <w:b/>
+                <w:lang w:eastAsia="ja-JP"/>
+              </w:rPr>
+              <w:t xml:space="preserve"> </w:t>
+            </w:r>
+            <w:proofErr w:type="spellStart"/>
+            <w:r>
+              <w:rPr>
+                <w:rFonts w:ascii="Courier New" w:eastAsia="MS Mincho" w:hAnsi="Courier New" w:cs="Courier New"/>
+                <w:b/>
+                <w:lang w:eastAsia="ja-JP"/>
+              </w:rPr>
+              <w:t>GoalManager</w:t>
+            </w:r>
+            <w:proofErr w:type="spellEnd"/>
+            <w:r>
+              <w:rPr>
+                <w:rFonts w:eastAsia="MS Mincho"/>
+                <w:b/>
+                <w:lang w:eastAsia="ja-JP"/>
+              </w:rPr>
+              <w:t xml:space="preserve"> returns the Administrator</w:t>
+            </w:r>
+            <w:r>
+              <w:rPr>
+                <w:rFonts w:eastAsia="MS Mincho"/>
+                <w:b/>
+                <w:lang w:eastAsia="ja-JP"/>
+              </w:rPr>
+              <w:t xml:space="preserve"> back to </w:t>
+            </w:r>
+            <w:proofErr w:type="spellStart"/>
+            <w:r>
+              <w:rPr>
+                <w:rFonts w:eastAsia="MS Mincho"/>
+                <w:b/>
+                <w:i/>
+                <w:lang w:eastAsia="ja-JP"/>
+              </w:rPr>
+              <w:t>Administrator</w:t>
+            </w:r>
+            <w:r>
+              <w:rPr>
+                <w:rFonts w:eastAsia="MS Mincho"/>
+                <w:b/>
+                <w:i/>
+                <w:lang w:eastAsia="ja-JP"/>
+              </w:rPr>
+              <w:t>View</w:t>
+            </w:r>
+            <w:proofErr w:type="spellEnd"/>
           </w:p>
           <w:p>
             <w:pPr>
@@ -16093,27 +16229,6 @@
                 <w:lang w:eastAsia="ja-JP"/>
               </w:rPr>
             </w:pPr>
-            <w:r>
-              <w:rPr>
-                <w:rFonts w:ascii="Times New Roman" w:eastAsia="MS Mincho" w:hAnsi="Times New Roman" w:cs="Times New Roman"/>
-                <w:lang w:eastAsia="ja-JP"/>
-              </w:rPr>
-              <w:t xml:space="preserve">The </w:t>
-            </w:r>
-            <w:r>
-              <w:rPr>
-                <w:rFonts w:ascii="Courier New" w:eastAsia="MS Mincho" w:hAnsi="Courier New" w:cs="Courier New"/>
-                <w:lang w:eastAsia="ja-JP"/>
-              </w:rPr>
-              <w:t xml:space="preserve">Administrator </w:t>
-            </w:r>
-            <w:r>
-              <w:rPr>
-                <w:rFonts w:ascii="Times New Roman" w:eastAsia="MS Mincho" w:hAnsi="Times New Roman" w:cs="Times New Roman"/>
-                <w:lang w:eastAsia="ja-JP"/>
-              </w:rPr>
-              <w:t>is prompted back to the Main View.</w:t>
-            </w:r>
           </w:p>
         </w:tc>
       </w:tr>
@@ -16194,8 +16309,18 @@
                 <w:rFonts w:ascii="Times New Roman" w:eastAsia="MS Mincho" w:hAnsi="Times New Roman" w:cs="Times New Roman"/>
                 <w:lang w:eastAsia="ja-JP"/>
               </w:rPr>
-              <w:t>is logged in.</w:t>
-            </w:r>
+              <w:t xml:space="preserve">is logged in and is viewing the </w:t>
+            </w:r>
+            <w:proofErr w:type="spellStart"/>
+            <w:r>
+              <w:rPr>
+                <w:rFonts w:ascii="Times New Roman" w:eastAsia="MS Mincho" w:hAnsi="Times New Roman" w:cs="Times New Roman"/>
+                <w:i/>
+                <w:lang w:eastAsia="ja-JP"/>
+              </w:rPr>
+              <w:t>AdminstratorView</w:t>
+            </w:r>
+            <w:proofErr w:type="spellEnd"/>
           </w:p>
         </w:tc>
       </w:tr>
@@ -16264,7 +16389,23 @@
                 <w:rFonts w:ascii="Times New Roman" w:eastAsia="MS Mincho" w:hAnsi="Times New Roman" w:cs="Times New Roman"/>
                 <w:lang w:eastAsia="ja-JP"/>
               </w:rPr>
-              <w:t>enters correct information and selects the “Confirm” button on the Add Employee View.</w:t>
+              <w:t xml:space="preserve">is prompted back to the </w:t>
+            </w:r>
+            <w:proofErr w:type="spellStart"/>
+            <w:r>
+              <w:rPr>
+                <w:rFonts w:ascii="Times New Roman" w:eastAsia="MS Mincho" w:hAnsi="Times New Roman" w:cs="Times New Roman"/>
+                <w:lang w:eastAsia="ja-JP"/>
+              </w:rPr>
+              <w:t>AdminstratorView</w:t>
+            </w:r>
+            <w:proofErr w:type="spellEnd"/>
+            <w:r>
+              <w:rPr>
+                <w:rFonts w:ascii="Times New Roman" w:eastAsia="MS Mincho" w:hAnsi="Times New Roman" w:cs="Times New Roman"/>
+                <w:lang w:eastAsia="ja-JP"/>
+              </w:rPr>
+              <w:t xml:space="preserve"> and Employee is added to the database.</w:t>
             </w:r>
           </w:p>
           <w:p>
@@ -16467,7 +16608,6 @@
                 <w:i/>
                 <w:lang w:eastAsia="ja-JP"/>
               </w:rPr>
-              <w:lastRenderedPageBreak/>
               <w:t>Use Case</w:t>
             </w:r>
             <w:r>
@@ -16672,19 +16812,19 @@
           </w:tcPr>
           <w:p>
             <w:pPr>
+              <w:pStyle w:val="ListParagraph"/>
               <w:numPr>
                 <w:ilvl w:val="0"/>
-                <w:numId w:val="35"/>
+                <w:numId w:val="49"/>
               </w:numPr>
-              <w:spacing w:after="0" w:line="240" w:lineRule="auto"/>
-              <w:rPr>
-                <w:rFonts w:ascii="Times New Roman" w:eastAsia="MS Mincho" w:hAnsi="Times New Roman" w:cs="Times New Roman"/>
-                <w:lang w:eastAsia="ja-JP"/>
-              </w:rPr>
-            </w:pPr>
-            <w:r>
-              <w:rPr>
-                <w:rFonts w:ascii="Times New Roman" w:eastAsia="MS Mincho" w:hAnsi="Times New Roman" w:cs="Times New Roman"/>
+              <w:rPr>
+                <w:rFonts w:eastAsia="MS Mincho"/>
+                <w:lang w:eastAsia="ja-JP"/>
+              </w:rPr>
+            </w:pPr>
+            <w:r>
+              <w:rPr>
+                <w:rFonts w:eastAsia="MS Mincho"/>
                 <w:lang w:eastAsia="ja-JP"/>
               </w:rPr>
               <w:t xml:space="preserve">The </w:t>
@@ -16694,14 +16834,31 @@
                 <w:rFonts w:ascii="Courier New" w:eastAsia="MS Mincho" w:hAnsi="Courier New" w:cs="Courier New"/>
                 <w:lang w:eastAsia="ja-JP"/>
               </w:rPr>
-              <w:t xml:space="preserve">Administrator </w:t>
-            </w:r>
-            <w:r>
-              <w:rPr>
-                <w:rFonts w:ascii="Times New Roman" w:eastAsia="MS Mincho" w:hAnsi="Times New Roman" w:cs="Times New Roman"/>
-                <w:lang w:eastAsia="ja-JP"/>
-              </w:rPr>
-              <w:t>is on the Main View and selects “Add Employee” button.</w:t>
+              <w:t>Administrator</w:t>
+            </w:r>
+            <w:r>
+              <w:rPr>
+                <w:rFonts w:eastAsia="MS Mincho"/>
+                <w:lang w:eastAsia="ja-JP"/>
+              </w:rPr>
+              <w:t xml:space="preserve"> is logged in and is on the </w:t>
+            </w:r>
+            <w:proofErr w:type="spellStart"/>
+            <w:r>
+              <w:rPr>
+                <w:rFonts w:eastAsia="MS Mincho"/>
+                <w:i/>
+                <w:lang w:eastAsia="ja-JP"/>
+              </w:rPr>
+              <w:t>AdministratorView</w:t>
+            </w:r>
+            <w:proofErr w:type="spellEnd"/>
+            <w:r>
+              <w:rPr>
+                <w:rFonts w:eastAsia="MS Mincho"/>
+                <w:lang w:eastAsia="ja-JP"/>
+              </w:rPr>
+              <w:t xml:space="preserve"> and selects “Add Employee” button.</w:t>
             </w:r>
           </w:p>
           <w:p>
@@ -16725,24 +16882,29 @@
             <w:pPr>
               <w:numPr>
                 <w:ilvl w:val="0"/>
-                <w:numId w:val="35"/>
+                <w:numId w:val="49"/>
               </w:numPr>
               <w:spacing w:after="0" w:line="240" w:lineRule="auto"/>
               <w:rPr>
                 <w:rFonts w:ascii="Times New Roman" w:eastAsia="MS Mincho" w:hAnsi="Times New Roman" w:cs="Times New Roman"/>
-                <w:lang w:eastAsia="ja-JP"/>
-              </w:rPr>
-            </w:pPr>
-            <w:r>
-              <w:rPr>
-                <w:rFonts w:ascii="Courier New" w:eastAsia="MS Mincho" w:hAnsi="Courier New" w:cs="Courier New"/>
+                <w:b/>
+                <w:lang w:eastAsia="ja-JP"/>
+              </w:rPr>
+            </w:pPr>
+            <w:proofErr w:type="spellStart"/>
+            <w:r>
+              <w:rPr>
+                <w:rFonts w:ascii="Courier New" w:eastAsia="MS Mincho" w:hAnsi="Courier New" w:cs="Courier New"/>
+                <w:b/>
                 <w:lang w:eastAsia="ja-JP"/>
               </w:rPr>
               <w:t>GoalManager</w:t>
             </w:r>
-            <w:r>
-              <w:rPr>
-                <w:rFonts w:ascii="Times New Roman" w:eastAsia="MS Mincho" w:hAnsi="Times New Roman" w:cs="Times New Roman"/>
+            <w:proofErr w:type="spellEnd"/>
+            <w:r>
+              <w:rPr>
+                <w:rFonts w:ascii="Times New Roman" w:eastAsia="MS Mincho" w:hAnsi="Times New Roman" w:cs="Times New Roman"/>
+                <w:b/>
                 <w:lang w:eastAsia="ja-JP"/>
               </w:rPr>
               <w:t xml:space="preserve"> </w:t>
@@ -16750,16 +16912,55 @@
             <w:r>
               <w:rPr>
                 <w:rFonts w:ascii="Times New Roman" w:eastAsia="MS Mincho" w:hAnsi="Times New Roman" w:cs="Times New Roman"/>
-                <w:lang w:eastAsia="ja-JP"/>
-              </w:rPr>
-              <w:t>displays a form for entering an Employee information.</w:t>
-            </w:r>
-            <w:r>
-              <w:rPr>
-                <w:rFonts w:ascii="Courier New" w:eastAsia="MS Mincho" w:hAnsi="Courier New" w:cs="Courier New"/>
+                <w:b/>
+                <w:lang w:eastAsia="ja-JP"/>
+              </w:rPr>
+              <w:t>returns the</w:t>
+            </w:r>
+            <w:r>
+              <w:rPr>
+                <w:rFonts w:ascii="Times New Roman" w:eastAsia="MS Mincho" w:hAnsi="Times New Roman" w:cs="Times New Roman"/>
+                <w:b/>
                 <w:lang w:eastAsia="ja-JP"/>
               </w:rPr>
               <w:t xml:space="preserve"> </w:t>
+            </w:r>
+            <w:proofErr w:type="spellStart"/>
+            <w:r>
+              <w:rPr>
+                <w:rFonts w:ascii="Times New Roman" w:eastAsia="MS Mincho" w:hAnsi="Times New Roman" w:cs="Times New Roman"/>
+                <w:b/>
+                <w:i/>
+                <w:lang w:eastAsia="ja-JP"/>
+              </w:rPr>
+              <w:t>AddEmployeeView</w:t>
+            </w:r>
+            <w:proofErr w:type="spellEnd"/>
+            <w:r>
+              <w:rPr>
+                <w:rFonts w:ascii="Times New Roman" w:eastAsia="MS Mincho" w:hAnsi="Times New Roman" w:cs="Times New Roman"/>
+                <w:b/>
+                <w:lang w:eastAsia="ja-JP"/>
+              </w:rPr>
+              <w:t xml:space="preserve"> with empty form fields for First Name, Last Name, Role, </w:t>
+            </w:r>
+            <w:proofErr w:type="spellStart"/>
+            <w:r>
+              <w:rPr>
+                <w:rFonts w:ascii="Times New Roman" w:eastAsia="MS Mincho" w:hAnsi="Times New Roman" w:cs="Times New Roman"/>
+                <w:b/>
+                <w:lang w:eastAsia="ja-JP"/>
+              </w:rPr>
+              <w:t>DepartmentId</w:t>
+            </w:r>
+            <w:proofErr w:type="spellEnd"/>
+            <w:r>
+              <w:rPr>
+                <w:rFonts w:ascii="Times New Roman" w:eastAsia="MS Mincho" w:hAnsi="Times New Roman" w:cs="Times New Roman"/>
+                <w:b/>
+                <w:lang w:eastAsia="ja-JP"/>
+              </w:rPr>
+              <w:t>, Title.</w:t>
             </w:r>
           </w:p>
           <w:p>
@@ -16775,7 +16976,7 @@
             <w:pPr>
               <w:numPr>
                 <w:ilvl w:val="0"/>
-                <w:numId w:val="35"/>
+                <w:numId w:val="49"/>
               </w:numPr>
               <w:spacing w:after="0" w:line="240" w:lineRule="auto"/>
               <w:rPr>
@@ -16802,15 +17003,31 @@
                 <w:rFonts w:ascii="Times New Roman" w:eastAsia="MS Mincho" w:hAnsi="Times New Roman" w:cs="Times New Roman"/>
                 <w:lang w:eastAsia="ja-JP"/>
               </w:rPr>
-              <w:t>fills out the form information in one or more field and selects the “Confirm” button.</w:t>
-            </w:r>
-          </w:p>
-          <w:p>
-            <w:pPr>
-              <w:spacing w:after="0" w:line="240" w:lineRule="auto"/>
-              <w:ind w:left="720"/>
-              <w:rPr>
-                <w:rFonts w:ascii="Times New Roman" w:eastAsia="MS Mincho" w:hAnsi="Times New Roman" w:cs="Times New Roman"/>
+              <w:t xml:space="preserve">fills out credentials related to form fields First Name, Last Name, </w:t>
+            </w:r>
+            <w:proofErr w:type="spellStart"/>
+            <w:r>
+              <w:rPr>
+                <w:rFonts w:ascii="Times New Roman" w:eastAsia="MS Mincho" w:hAnsi="Times New Roman" w:cs="Times New Roman"/>
+                <w:lang w:eastAsia="ja-JP"/>
+              </w:rPr>
+              <w:t>DepartmentID</w:t>
+            </w:r>
+            <w:proofErr w:type="spellEnd"/>
+            <w:r>
+              <w:rPr>
+                <w:rFonts w:ascii="Times New Roman" w:eastAsia="MS Mincho" w:hAnsi="Times New Roman" w:cs="Times New Roman"/>
+                <w:lang w:eastAsia="ja-JP"/>
+              </w:rPr>
+              <w:t>, Title, Role. The Administrator presses the Submit Button or presses the “Cancel” button.</w:t>
+            </w:r>
+          </w:p>
+          <w:p>
+            <w:pPr>
+              <w:pStyle w:val="ListParagraph"/>
+              <w:rPr>
+                <w:rFonts w:ascii="Courier New" w:eastAsia="MS Mincho" w:hAnsi="Courier New" w:cs="Courier New"/>
+                <w:b/>
                 <w:lang w:eastAsia="ja-JP"/>
               </w:rPr>
             </w:pPr>
@@ -16819,7 +17036,7 @@
             <w:pPr>
               <w:numPr>
                 <w:ilvl w:val="0"/>
-                <w:numId w:val="35"/>
+                <w:numId w:val="49"/>
               </w:numPr>
               <w:spacing w:after="0" w:line="240" w:lineRule="auto"/>
               <w:rPr>
@@ -16827,50 +17044,150 @@
                 <w:lang w:eastAsia="ja-JP"/>
               </w:rPr>
             </w:pPr>
-            <w:r>
-              <w:rPr>
-                <w:rFonts w:ascii="Courier New" w:eastAsia="MS Mincho" w:hAnsi="Courier New" w:cs="Courier New"/>
+            <w:proofErr w:type="spellStart"/>
+            <w:r>
+              <w:rPr>
+                <w:rFonts w:ascii="Courier New" w:eastAsia="MS Mincho" w:hAnsi="Courier New" w:cs="Courier New"/>
+                <w:b/>
                 <w:lang w:eastAsia="ja-JP"/>
               </w:rPr>
               <w:t>GoalManager</w:t>
             </w:r>
-            <w:r>
-              <w:rPr>
-                <w:rFonts w:ascii="Courier New" w:eastAsia="MS Mincho" w:hAnsi="Courier New" w:cs="Courier New"/>
-                <w:lang w:eastAsia="ja-JP"/>
-              </w:rPr>
-              <w:t xml:space="preserve"> cannot </w:t>
-            </w:r>
-            <w:r>
-              <w:rPr>
-                <w:rFonts w:ascii="Times New Roman" w:eastAsia="MS Mincho" w:hAnsi="Times New Roman" w:cs="Times New Roman"/>
-                <w:lang w:eastAsia="ja-JP"/>
-              </w:rPr>
-              <w:t xml:space="preserve">validate the </w:t>
-            </w:r>
-            <w:r>
-              <w:rPr>
-                <w:rFonts w:ascii="Courier New" w:eastAsia="MS Mincho" w:hAnsi="Courier New" w:cs="Courier New"/>
-                <w:lang w:eastAsia="ja-JP"/>
-              </w:rPr>
-              <w:t>Administrator’s</w:t>
-            </w:r>
-            <w:r>
-              <w:rPr>
-                <w:rFonts w:ascii="Times New Roman" w:eastAsia="MS Mincho" w:hAnsi="Times New Roman" w:cs="Times New Roman"/>
-                <w:lang w:eastAsia="ja-JP"/>
-              </w:rPr>
-              <w:t xml:space="preserve"> form and navigates to the Add Employee View page with errors.</w:t>
-            </w:r>
-          </w:p>
-          <w:p>
-            <w:pPr>
-              <w:pStyle w:val="ListParagraph"/>
+            <w:proofErr w:type="spellEnd"/>
+            <w:r>
+              <w:rPr>
+                <w:rFonts w:ascii="Courier New" w:eastAsia="MS Mincho" w:hAnsi="Courier New" w:cs="Courier New"/>
+                <w:b/>
+                <w:lang w:eastAsia="ja-JP"/>
+              </w:rPr>
+              <w:t xml:space="preserve"> </w:t>
+            </w:r>
+            <w:proofErr w:type="spellStart"/>
+            <w:r>
               <w:rPr>
                 <w:rFonts w:eastAsia="MS Mincho"/>
-                <w:lang w:eastAsia="ja-JP"/>
-              </w:rPr>
-            </w:pPr>
+                <w:b/>
+                <w:lang w:eastAsia="ja-JP"/>
+              </w:rPr>
+              <w:t>unsuccesfully</w:t>
+            </w:r>
+            <w:proofErr w:type="spellEnd"/>
+            <w:r>
+              <w:rPr>
+                <w:rFonts w:eastAsia="MS Mincho"/>
+                <w:b/>
+                <w:lang w:eastAsia="ja-JP"/>
+              </w:rPr>
+              <w:t xml:space="preserve"> validates f</w:t>
+            </w:r>
+            <w:r>
+              <w:rPr>
+                <w:rFonts w:eastAsia="MS Mincho"/>
+                <w:b/>
+                <w:lang w:eastAsia="ja-JP"/>
+              </w:rPr>
+              <w:t xml:space="preserve">orm data and prompts back to the </w:t>
+            </w:r>
+            <w:proofErr w:type="spellStart"/>
+            <w:r>
+              <w:rPr>
+                <w:rFonts w:eastAsia="MS Mincho"/>
+                <w:b/>
+                <w:i/>
+                <w:lang w:eastAsia="ja-JP"/>
+              </w:rPr>
+              <w:t>AddEmployeeView</w:t>
+            </w:r>
+            <w:proofErr w:type="spellEnd"/>
+            <w:r>
+              <w:rPr>
+                <w:rFonts w:eastAsia="MS Mincho"/>
+                <w:b/>
+                <w:lang w:eastAsia="ja-JP"/>
+              </w:rPr>
+              <w:t xml:space="preserve"> with errors or if the Administrator pressed the “Cancel” button </w:t>
+            </w:r>
+            <w:proofErr w:type="spellStart"/>
+            <w:r>
+              <w:rPr>
+                <w:rFonts w:ascii="Courier New" w:eastAsia="MS Mincho" w:hAnsi="Courier New" w:cs="Courier New"/>
+                <w:b/>
+                <w:lang w:eastAsia="ja-JP"/>
+              </w:rPr>
+              <w:t>GoalManager</w:t>
+            </w:r>
+            <w:proofErr w:type="spellEnd"/>
+            <w:r>
+              <w:rPr>
+                <w:rFonts w:eastAsia="MS Mincho"/>
+                <w:b/>
+                <w:lang w:eastAsia="ja-JP"/>
+              </w:rPr>
+              <w:t xml:space="preserve"> returns the Administrator</w:t>
+            </w:r>
+            <w:r>
+              <w:rPr>
+                <w:rFonts w:eastAsia="MS Mincho"/>
+                <w:b/>
+                <w:lang w:eastAsia="ja-JP"/>
+              </w:rPr>
+              <w:t xml:space="preserve"> back to </w:t>
+            </w:r>
+            <w:proofErr w:type="spellStart"/>
+            <w:r>
+              <w:rPr>
+                <w:rFonts w:eastAsia="MS Mincho"/>
+                <w:b/>
+                <w:i/>
+                <w:lang w:eastAsia="ja-JP"/>
+              </w:rPr>
+              <w:t>Administrator</w:t>
+            </w:r>
+            <w:r>
+              <w:rPr>
+                <w:rFonts w:eastAsia="MS Mincho"/>
+                <w:b/>
+                <w:i/>
+                <w:lang w:eastAsia="ja-JP"/>
+              </w:rPr>
+              <w:t>View</w:t>
+            </w:r>
+            <w:proofErr w:type="spellEnd"/>
+            <w:r>
+              <w:rPr>
+                <w:rFonts w:eastAsia="MS Mincho"/>
+                <w:b/>
+                <w:i/>
+                <w:lang w:eastAsia="ja-JP"/>
+              </w:rPr>
+              <w:t xml:space="preserve">, </w:t>
+            </w:r>
+            <w:proofErr w:type="spellStart"/>
+            <w:r>
+              <w:rPr>
+                <w:rFonts w:eastAsia="MS Mincho" w:cstheme="minorHAnsi"/>
+                <w:b/>
+                <w:lang w:eastAsia="ja-JP"/>
+              </w:rPr>
+              <w:t>r</w:t>
+            </w:r>
+            <w:r>
+              <w:rPr>
+                <w:rFonts w:eastAsia="MS Mincho" w:cstheme="minorHAnsi"/>
+                <w:b/>
+                <w:lang w:eastAsia="ja-JP"/>
+              </w:rPr>
+              <w:t>esepectively</w:t>
+            </w:r>
+            <w:proofErr w:type="spellEnd"/>
+            <w:r>
+              <w:rPr>
+                <w:rFonts w:eastAsia="MS Mincho"/>
+                <w:b/>
+                <w:lang w:eastAsia="ja-JP"/>
+              </w:rPr>
+              <w:t>.</w:t>
+            </w:r>
           </w:p>
           <w:p>
             <w:pPr>
@@ -17031,49 +17348,57 @@
                 <w:rFonts w:ascii="Times New Roman" w:eastAsia="MS Mincho" w:hAnsi="Times New Roman" w:cs="Times New Roman"/>
                 <w:lang w:eastAsia="ja-JP"/>
               </w:rPr>
-              <w:t>enters incorrect information and is directed to the Add Employee View to attempt to create an Employee again.</w:t>
-            </w:r>
-          </w:p>
-          <w:p>
-            <w:pPr>
-              <w:spacing w:after="0" w:line="240" w:lineRule="auto"/>
-              <w:rPr>
-                <w:rFonts w:ascii="Times New Roman" w:eastAsia="MS Mincho" w:hAnsi="Times New Roman" w:cs="Times New Roman"/>
-                <w:lang w:eastAsia="ja-JP"/>
-              </w:rPr>
-            </w:pPr>
-          </w:p>
-          <w:p>
-            <w:pPr>
-              <w:spacing w:after="0" w:line="240" w:lineRule="auto"/>
-              <w:rPr>
-                <w:rFonts w:ascii="Times New Roman" w:eastAsia="MS Mincho" w:hAnsi="Times New Roman" w:cs="Times New Roman"/>
-                <w:lang w:eastAsia="ja-JP"/>
-              </w:rPr>
-            </w:pPr>
-            <w:r>
-              <w:rPr>
-                <w:rFonts w:ascii="Courier New" w:eastAsia="MS Mincho" w:hAnsi="Courier New" w:cs="Courier New"/>
-                <w:lang w:eastAsia="ja-JP"/>
-              </w:rPr>
-              <w:t xml:space="preserve">Administrator </w:t>
-            </w:r>
-            <w:r>
-              <w:rPr>
-                <w:rFonts w:ascii="Times New Roman" w:eastAsia="MS Mincho" w:hAnsi="Times New Roman" w:cs="Times New Roman"/>
-                <w:lang w:eastAsia="ja-JP"/>
-              </w:rPr>
-              <w:t>clicks the Cancel Button on the Add Employee View</w:t>
-            </w:r>
-          </w:p>
-          <w:p>
-            <w:pPr>
-              <w:spacing w:after="0" w:line="240" w:lineRule="auto"/>
-              <w:rPr>
-                <w:rFonts w:ascii="Courier New" w:eastAsia="MS Mincho" w:hAnsi="Courier New" w:cs="Courier New"/>
-                <w:lang w:eastAsia="ja-JP"/>
-              </w:rPr>
-            </w:pPr>
+              <w:t xml:space="preserve">enters incorrect information and is directed to the </w:t>
+            </w:r>
+            <w:proofErr w:type="spellStart"/>
+            <w:r>
+              <w:rPr>
+                <w:rFonts w:ascii="Times New Roman" w:eastAsia="MS Mincho" w:hAnsi="Times New Roman" w:cs="Times New Roman"/>
+                <w:i/>
+                <w:lang w:eastAsia="ja-JP"/>
+              </w:rPr>
+              <w:t>AddEmployee</w:t>
+            </w:r>
+            <w:r>
+              <w:rPr>
+                <w:rFonts w:ascii="Times New Roman" w:eastAsia="MS Mincho" w:hAnsi="Times New Roman" w:cs="Times New Roman"/>
+                <w:i/>
+                <w:lang w:eastAsia="ja-JP"/>
+              </w:rPr>
+              <w:t>View</w:t>
+            </w:r>
+            <w:proofErr w:type="spellEnd"/>
+            <w:r>
+              <w:rPr>
+                <w:rFonts w:ascii="Times New Roman" w:eastAsia="MS Mincho" w:hAnsi="Times New Roman" w:cs="Times New Roman"/>
+                <w:lang w:eastAsia="ja-JP"/>
+              </w:rPr>
+              <w:t xml:space="preserve"> to atte</w:t>
+            </w:r>
+            <w:r>
+              <w:rPr>
+                <w:rFonts w:ascii="Times New Roman" w:eastAsia="MS Mincho" w:hAnsi="Times New Roman" w:cs="Times New Roman"/>
+                <w:lang w:eastAsia="ja-JP"/>
+              </w:rPr>
+              <w:t xml:space="preserve">mpt to create an Employee again or the </w:t>
+            </w:r>
+            <w:proofErr w:type="spellStart"/>
+            <w:r>
+              <w:rPr>
+                <w:rFonts w:ascii="Times New Roman" w:eastAsia="MS Mincho" w:hAnsi="Times New Roman" w:cs="Times New Roman"/>
+                <w:i/>
+                <w:lang w:eastAsia="ja-JP"/>
+              </w:rPr>
+              <w:t>AdminstratorView</w:t>
+            </w:r>
+            <w:proofErr w:type="spellEnd"/>
+            <w:r>
+              <w:rPr>
+                <w:rFonts w:ascii="Times New Roman" w:eastAsia="MS Mincho" w:hAnsi="Times New Roman" w:cs="Times New Roman"/>
+                <w:lang w:eastAsia="ja-JP"/>
+              </w:rPr>
+              <w:t xml:space="preserve"> if “Cancel” button was pressed. </w:t>
+            </w:r>
           </w:p>
           <w:p>
             <w:pPr>
@@ -17210,7 +17535,6 @@
                 <w:i/>
                 <w:lang w:eastAsia="ja-JP"/>
               </w:rPr>
-              <w:lastRenderedPageBreak/>
               <w:t>Use Case</w:t>
             </w:r>
             <w:r>
@@ -17444,7 +17768,24 @@
                 <w:rFonts w:ascii="Times New Roman" w:eastAsia="MS Mincho" w:hAnsi="Times New Roman" w:cs="Times New Roman"/>
                 <w:lang w:eastAsia="ja-JP"/>
               </w:rPr>
-              <w:t>is on the Main View and selects “Modify Employee” button.</w:t>
+              <w:t xml:space="preserve">is on the </w:t>
+            </w:r>
+            <w:proofErr w:type="spellStart"/>
+            <w:r>
+              <w:rPr>
+                <w:rFonts w:ascii="Times New Roman" w:eastAsia="MS Mincho" w:hAnsi="Times New Roman" w:cs="Times New Roman"/>
+                <w:i/>
+                <w:lang w:eastAsia="ja-JP"/>
+              </w:rPr>
+              <w:t>AdministorView</w:t>
+            </w:r>
+            <w:proofErr w:type="spellEnd"/>
+            <w:r>
+              <w:rPr>
+                <w:rFonts w:ascii="Times New Roman" w:eastAsia="MS Mincho" w:hAnsi="Times New Roman" w:cs="Times New Roman"/>
+                <w:lang w:eastAsia="ja-JP"/>
+              </w:rPr>
+              <w:t xml:space="preserve"> where he/she is able to search for an Employee. The Administrator performs a search using the search bar.</w:t>
             </w:r>
           </w:p>
           <w:p>
@@ -17495,7 +17836,28 @@
                 <w:rFonts w:ascii="Times New Roman" w:eastAsia="MS Mincho" w:hAnsi="Times New Roman" w:cs="Times New Roman"/>
                 <w:lang w:eastAsia="ja-JP"/>
               </w:rPr>
-              <w:t>queries a list of Employee’s to select from.</w:t>
+              <w:t>queries a li</w:t>
+            </w:r>
+            <w:r>
+              <w:rPr>
+                <w:rFonts w:ascii="Times New Roman" w:eastAsia="MS Mincho" w:hAnsi="Times New Roman" w:cs="Times New Roman"/>
+                <w:lang w:eastAsia="ja-JP"/>
+              </w:rPr>
+              <w:t xml:space="preserve">st of </w:t>
+            </w:r>
+            <w:r>
+              <w:rPr>
+                <w:rFonts w:ascii="Courier New" w:eastAsia="MS Mincho" w:hAnsi="Courier New" w:cs="Courier New"/>
+                <w:lang w:eastAsia="ja-JP"/>
+              </w:rPr>
+              <w:t>Employee</w:t>
+            </w:r>
+            <w:r>
+              <w:rPr>
+                <w:rFonts w:ascii="Times New Roman" w:eastAsia="MS Mincho" w:hAnsi="Times New Roman" w:cs="Times New Roman"/>
+                <w:lang w:eastAsia="ja-JP"/>
+              </w:rPr>
+              <w:t>’s related to the search</w:t>
             </w:r>
             <w:r>
               <w:rPr>
@@ -17503,6 +17865,13 @@
                 <w:lang w:eastAsia="ja-JP"/>
               </w:rPr>
               <w:t xml:space="preserve"> </w:t>
+            </w:r>
+            <w:r>
+              <w:rPr>
+                <w:rFonts w:eastAsia="MS Mincho" w:cstheme="minorHAnsi"/>
+                <w:lang w:eastAsia="ja-JP"/>
+              </w:rPr>
+              <w:t>and populates the list of Employee’s to select from.</w:t>
             </w:r>
           </w:p>
           <w:p>
@@ -17542,10 +17911,24 @@
             </w:r>
             <w:r>
               <w:rPr>
-                <w:rFonts w:ascii="Times New Roman" w:eastAsia="MS Mincho" w:hAnsi="Times New Roman" w:cs="Times New Roman"/>
-                <w:lang w:eastAsia="ja-JP"/>
-              </w:rPr>
-              <w:t>then select an Employee.</w:t>
+                <w:rFonts w:eastAsia="MS Mincho" w:cstheme="minorHAnsi"/>
+                <w:lang w:eastAsia="ja-JP"/>
+              </w:rPr>
+              <w:t>clicks</w:t>
+            </w:r>
+            <w:r>
+              <w:rPr>
+                <w:rFonts w:eastAsia="MS Mincho" w:cstheme="minorHAnsi"/>
+                <w:lang w:eastAsia="ja-JP"/>
+              </w:rPr>
+              <w:t xml:space="preserve"> an Employee </w:t>
+            </w:r>
+            <w:r>
+              <w:rPr>
+                <w:rFonts w:eastAsia="MS Mincho" w:cstheme="minorHAnsi"/>
+                <w:lang w:eastAsia="ja-JP"/>
+              </w:rPr>
+              <w:t>to modify.</w:t>
             </w:r>
           </w:p>
           <w:p>
@@ -17569,6 +17952,7 @@
                 <w:lang w:eastAsia="ja-JP"/>
               </w:rPr>
             </w:pPr>
+            <w:proofErr w:type="spellStart"/>
             <w:r>
               <w:rPr>
                 <w:rFonts w:ascii="Courier New" w:eastAsia="MS Mincho" w:hAnsi="Courier New" w:cs="Courier New"/>
@@ -17576,6 +17960,7 @@
               </w:rPr>
               <w:t>GoalManager</w:t>
             </w:r>
+            <w:proofErr w:type="spellEnd"/>
             <w:r>
               <w:rPr>
                 <w:rFonts w:ascii="Courier New" w:eastAsia="MS Mincho" w:hAnsi="Courier New" w:cs="Courier New"/>
@@ -17585,16 +17970,48 @@
             </w:r>
             <w:r>
               <w:rPr>
-                <w:rFonts w:ascii="Times New Roman" w:eastAsia="MS Mincho" w:hAnsi="Times New Roman" w:cs="Times New Roman"/>
-                <w:lang w:eastAsia="ja-JP"/>
-              </w:rPr>
-              <w:t>then displays the Employee’s information into editable field on the Modify Employee View.</w:t>
-            </w:r>
-          </w:p>
-          <w:p>
-            <w:pPr>
-              <w:spacing w:after="0" w:line="240" w:lineRule="auto"/>
-              <w:ind w:left="720"/>
+                <w:rFonts w:eastAsia="MS Mincho" w:cstheme="minorHAnsi"/>
+                <w:lang w:eastAsia="ja-JP"/>
+              </w:rPr>
+              <w:t xml:space="preserve">returns the </w:t>
+            </w:r>
+            <w:proofErr w:type="spellStart"/>
+            <w:r>
+              <w:rPr>
+                <w:rFonts w:eastAsia="MS Mincho" w:cstheme="minorHAnsi"/>
+                <w:i/>
+                <w:lang w:eastAsia="ja-JP"/>
+              </w:rPr>
+              <w:t>ModifyEmployeeView</w:t>
+            </w:r>
+            <w:proofErr w:type="spellEnd"/>
+            <w:r>
+              <w:rPr>
+                <w:rFonts w:ascii="Times New Roman" w:eastAsia="MS Mincho" w:hAnsi="Times New Roman" w:cs="Times New Roman"/>
+                <w:lang w:eastAsia="ja-JP"/>
+              </w:rPr>
+              <w:t xml:space="preserve"> with editable form fields for First Name, Last Name, Role, </w:t>
+            </w:r>
+            <w:proofErr w:type="spellStart"/>
+            <w:r>
+              <w:rPr>
+                <w:rFonts w:ascii="Times New Roman" w:eastAsia="MS Mincho" w:hAnsi="Times New Roman" w:cs="Times New Roman"/>
+                <w:lang w:eastAsia="ja-JP"/>
+              </w:rPr>
+              <w:t>DepartmentId</w:t>
+            </w:r>
+            <w:proofErr w:type="spellEnd"/>
+            <w:r>
+              <w:rPr>
+                <w:rFonts w:ascii="Times New Roman" w:eastAsia="MS Mincho" w:hAnsi="Times New Roman" w:cs="Times New Roman"/>
+                <w:lang w:eastAsia="ja-JP"/>
+              </w:rPr>
+              <w:t xml:space="preserve">, Title. </w:t>
+            </w:r>
+          </w:p>
+          <w:p>
+            <w:pPr>
+              <w:spacing w:after="0" w:line="240" w:lineRule="auto"/>
               <w:rPr>
                 <w:rFonts w:ascii="Times New Roman" w:eastAsia="MS Mincho" w:hAnsi="Times New Roman" w:cs="Times New Roman"/>
                 <w:lang w:eastAsia="ja-JP"/>
@@ -17625,7 +18042,14 @@
                 <w:rFonts w:ascii="Times New Roman" w:eastAsia="MS Mincho" w:hAnsi="Times New Roman" w:cs="Times New Roman"/>
                 <w:lang w:eastAsia="ja-JP"/>
               </w:rPr>
-              <w:t>manipulates any data in the field and clicks the “Submit” button.</w:t>
+              <w:t>manipulates any form</w:t>
+            </w:r>
+            <w:r>
+              <w:rPr>
+                <w:rFonts w:ascii="Times New Roman" w:eastAsia="MS Mincho" w:hAnsi="Times New Roman" w:cs="Times New Roman"/>
+                <w:lang w:eastAsia="ja-JP"/>
+              </w:rPr>
+              <w:t xml:space="preserve"> in the field and clicks the “Submit” button.</w:t>
             </w:r>
           </w:p>
           <w:p>
@@ -17649,6 +18073,7 @@
                 <w:lang w:eastAsia="ja-JP"/>
               </w:rPr>
             </w:pPr>
+            <w:proofErr w:type="spellStart"/>
             <w:r>
               <w:rPr>
                 <w:rFonts w:ascii="Courier New" w:eastAsia="MS Mincho" w:hAnsi="Courier New" w:cs="Courier New"/>
@@ -17656,6 +18081,7 @@
               </w:rPr>
               <w:t>GoalManager</w:t>
             </w:r>
+            <w:proofErr w:type="spellEnd"/>
             <w:r>
               <w:rPr>
                 <w:rFonts w:ascii="Courier New" w:eastAsia="MS Mincho" w:hAnsi="Courier New" w:cs="Courier New"/>
@@ -17668,7 +18094,25 @@
                 <w:rFonts w:ascii="Times New Roman" w:eastAsia="MS Mincho" w:hAnsi="Times New Roman" w:cs="Times New Roman"/>
                 <w:lang w:eastAsia="ja-JP"/>
               </w:rPr>
-              <w:t>then updates any data entered into the database and navigates to the Main View.</w:t>
+              <w:t xml:space="preserve">successfully validates form data. Goal Manager queries the database and make any appropriate updates then prompts back to the </w:t>
+            </w:r>
+            <w:proofErr w:type="spellStart"/>
+            <w:r>
+              <w:rPr>
+                <w:rFonts w:ascii="Times New Roman" w:eastAsia="MS Mincho" w:hAnsi="Times New Roman" w:cs="Times New Roman"/>
+                <w:i/>
+                <w:lang w:eastAsia="ja-JP"/>
+              </w:rPr>
+              <w:t>AdministratorView</w:t>
+            </w:r>
+            <w:proofErr w:type="spellEnd"/>
+            <w:r>
+              <w:rPr>
+                <w:rFonts w:ascii="Times New Roman" w:eastAsia="MS Mincho" w:hAnsi="Times New Roman" w:cs="Times New Roman"/>
+                <w:i/>
+                <w:lang w:eastAsia="ja-JP"/>
+              </w:rPr>
+              <w:t>.</w:t>
             </w:r>
           </w:p>
           <w:p>
@@ -17829,8 +18273,28 @@
                 <w:rFonts w:ascii="Times New Roman" w:eastAsia="MS Mincho" w:hAnsi="Times New Roman" w:cs="Times New Roman"/>
                 <w:lang w:eastAsia="ja-JP"/>
               </w:rPr>
-              <w:t>enters correct information and selects the “Submit” button on the Modify Employee View.</w:t>
-            </w:r>
+              <w:t xml:space="preserve">is prompted back to the </w:t>
+            </w:r>
+            <w:proofErr w:type="spellStart"/>
+            <w:r>
+              <w:rPr>
+                <w:rFonts w:ascii="Times New Roman" w:eastAsia="MS Mincho" w:hAnsi="Times New Roman" w:cs="Times New Roman"/>
+                <w:i/>
+                <w:lang w:eastAsia="ja-JP"/>
+              </w:rPr>
+              <w:t>AdministratorView</w:t>
+            </w:r>
+            <w:proofErr w:type="spellEnd"/>
+            <w:r>
+              <w:rPr>
+                <w:rFonts w:ascii="Times New Roman" w:eastAsia="MS Mincho" w:hAnsi="Times New Roman" w:cs="Times New Roman"/>
+                <w:i/>
+                <w:lang w:eastAsia="ja-JP"/>
+              </w:rPr>
+              <w:t>.</w:t>
+            </w:r>
+            <w:bookmarkStart w:id="0" w:name="_GoBack"/>
+            <w:bookmarkEnd w:id="0"/>
           </w:p>
           <w:p>
             <w:pPr>
@@ -17968,7 +18432,6 @@
                 <w:i/>
                 <w:lang w:eastAsia="ja-JP"/>
               </w:rPr>
-              <w:lastRenderedPageBreak/>
               <w:t>Use Case</w:t>
             </w:r>
             <w:r>
@@ -18756,7 +19219,6 @@
                 <w:i/>
                 <w:lang w:eastAsia="ja-JP"/>
               </w:rPr>
-              <w:lastRenderedPageBreak/>
               <w:t>Use Case</w:t>
             </w:r>
             <w:r>
@@ -19494,7 +19956,6 @@
                 <w:i/>
                 <w:lang w:eastAsia="ja-JP"/>
               </w:rPr>
-              <w:lastRenderedPageBreak/>
               <w:t>Use Case</w:t>
             </w:r>
             <w:r>
@@ -20253,7 +20714,6 @@
                 <w:i/>
                 <w:lang w:eastAsia="ja-JP"/>
               </w:rPr>
-              <w:lastRenderedPageBreak/>
               <w:t>Use Case</w:t>
             </w:r>
             <w:r>
@@ -21013,7 +21473,6 @@
                 <w:i/>
                 <w:lang w:eastAsia="ja-JP"/>
               </w:rPr>
-              <w:lastRenderedPageBreak/>
               <w:t>Use Case</w:t>
             </w:r>
             <w:r>
@@ -21732,7 +22191,7 @@
 </file>
 
 <file path=word/numbering.xml><?xml version="1.0" encoding="utf-8"?>
-<w:numbering xmlns:wpc="http://schemas.microsoft.com/office/word/2010/wordprocessingCanvas" xmlns:mc="http://schemas.openxmlformats.org/markup-compatibility/2006" xmlns:o="urn:schemas-microsoft-com:office:office" xmlns:r="http://schemas.openxmlformats.org/officeDocument/2006/relationships" xmlns:m="http://schemas.openxmlformats.org/officeDocument/2006/math" xmlns:v="urn:schemas-microsoft-com:vml" xmlns:wp14="http://schemas.microsoft.com/office/word/2010/wordprocessingDrawing" xmlns:wp="http://schemas.openxmlformats.org/drawingml/2006/wordprocessingDrawing" xmlns:w10="urn:schemas-microsoft-com:office:word" xmlns:w="http://schemas.openxmlformats.org/wordprocessingml/2006/main" xmlns:w14="http://schemas.microsoft.com/office/word/2010/wordml" xmlns:w15="http://schemas.microsoft.com/office/word/2012/wordml" xmlns:wpg="http://schemas.microsoft.com/office/word/2010/wordprocessingGroup" xmlns:wpi="http://schemas.microsoft.com/office/word/2010/wordprocessingInk" xmlns:wne="http://schemas.microsoft.com/office/word/2006/wordml" xmlns:wps="http://schemas.microsoft.com/office/word/2010/wordprocessingShape" mc:Ignorable="w14 w15 wp14">
+<w:numbering xmlns:wpc="http://schemas.microsoft.com/office/word/2010/wordprocessingCanvas" xmlns:cx="http://schemas.microsoft.com/office/drawing/2014/chartex" xmlns:cx1="http://schemas.microsoft.com/office/drawing/2015/9/8/chartex" xmlns:cx2="http://schemas.microsoft.com/office/drawing/2015/10/21/chartex" xmlns:mc="http://schemas.openxmlformats.org/markup-compatibility/2006" xmlns:o="urn:schemas-microsoft-com:office:office" xmlns:r="http://schemas.openxmlformats.org/officeDocument/2006/relationships" xmlns:m="http://schemas.openxmlformats.org/officeDocument/2006/math" xmlns:v="urn:schemas-microsoft-com:vml" xmlns:wp14="http://schemas.microsoft.com/office/word/2010/wordprocessingDrawing" xmlns:wp="http://schemas.openxmlformats.org/drawingml/2006/wordprocessingDrawing" xmlns:w10="urn:schemas-microsoft-com:office:word" xmlns:w="http://schemas.openxmlformats.org/wordprocessingml/2006/main" xmlns:w14="http://schemas.microsoft.com/office/word/2010/wordml" xmlns:w15="http://schemas.microsoft.com/office/word/2012/wordml" xmlns:w16se="http://schemas.microsoft.com/office/word/2015/wordml/symex" xmlns:wpg="http://schemas.microsoft.com/office/word/2010/wordprocessingGroup" xmlns:wpi="http://schemas.microsoft.com/office/word/2010/wordprocessingInk" xmlns:wne="http://schemas.microsoft.com/office/word/2006/wordml" xmlns:wps="http://schemas.microsoft.com/office/word/2010/wordprocessingShape" mc:Ignorable="w14 w15 w16se wp14">
   <w:abstractNum w:abstractNumId="0" w15:restartNumberingAfterBreak="0">
     <w:nsid w:val="027734BC"/>
     <w:multiLevelType w:val="hybridMultilevel"/>
@@ -26280,6 +26739,95 @@
     </w:lvl>
   </w:abstractNum>
   <w:abstractNum w:abstractNumId="35" w15:restartNumberingAfterBreak="0">
+    <w:nsid w:val="63126D58"/>
+    <w:multiLevelType w:val="hybridMultilevel"/>
+    <w:tmpl w:val="A71457FE"/>
+    <w:lvl w:ilvl="0" w:tplc="0409000F">
+      <w:start w:val="1"/>
+      <w:numFmt w:val="decimal"/>
+      <w:lvlText w:val="%1."/>
+      <w:lvlJc w:val="left"/>
+      <w:pPr>
+        <w:ind w:left="720" w:hanging="360"/>
+      </w:pPr>
+      <w:rPr>
+        <w:rFonts w:hint="default"/>
+      </w:rPr>
+    </w:lvl>
+    <w:lvl w:ilvl="1" w:tplc="04090019" w:tentative="1">
+      <w:start w:val="1"/>
+      <w:numFmt w:val="lowerLetter"/>
+      <w:lvlText w:val="%2."/>
+      <w:lvlJc w:val="left"/>
+      <w:pPr>
+        <w:ind w:left="1440" w:hanging="360"/>
+      </w:pPr>
+    </w:lvl>
+    <w:lvl w:ilvl="2" w:tplc="0409001B" w:tentative="1">
+      <w:start w:val="1"/>
+      <w:numFmt w:val="lowerRoman"/>
+      <w:lvlText w:val="%3."/>
+      <w:lvlJc w:val="right"/>
+      <w:pPr>
+        <w:ind w:left="2160" w:hanging="180"/>
+      </w:pPr>
+    </w:lvl>
+    <w:lvl w:ilvl="3" w:tplc="0409000F" w:tentative="1">
+      <w:start w:val="1"/>
+      <w:numFmt w:val="decimal"/>
+      <w:lvlText w:val="%4."/>
+      <w:lvlJc w:val="left"/>
+      <w:pPr>
+        <w:ind w:left="2880" w:hanging="360"/>
+      </w:pPr>
+    </w:lvl>
+    <w:lvl w:ilvl="4" w:tplc="04090019" w:tentative="1">
+      <w:start w:val="1"/>
+      <w:numFmt w:val="lowerLetter"/>
+      <w:lvlText w:val="%5."/>
+      <w:lvlJc w:val="left"/>
+      <w:pPr>
+        <w:ind w:left="3600" w:hanging="360"/>
+      </w:pPr>
+    </w:lvl>
+    <w:lvl w:ilvl="5" w:tplc="0409001B" w:tentative="1">
+      <w:start w:val="1"/>
+      <w:numFmt w:val="lowerRoman"/>
+      <w:lvlText w:val="%6."/>
+      <w:lvlJc w:val="right"/>
+      <w:pPr>
+        <w:ind w:left="4320" w:hanging="180"/>
+      </w:pPr>
+    </w:lvl>
+    <w:lvl w:ilvl="6" w:tplc="0409000F" w:tentative="1">
+      <w:start w:val="1"/>
+      <w:numFmt w:val="decimal"/>
+      <w:lvlText w:val="%7."/>
+      <w:lvlJc w:val="left"/>
+      <w:pPr>
+        <w:ind w:left="5040" w:hanging="360"/>
+      </w:pPr>
+    </w:lvl>
+    <w:lvl w:ilvl="7" w:tplc="04090019" w:tentative="1">
+      <w:start w:val="1"/>
+      <w:numFmt w:val="lowerLetter"/>
+      <w:lvlText w:val="%8."/>
+      <w:lvlJc w:val="left"/>
+      <w:pPr>
+        <w:ind w:left="5760" w:hanging="360"/>
+      </w:pPr>
+    </w:lvl>
+    <w:lvl w:ilvl="8" w:tplc="0409001B" w:tentative="1">
+      <w:start w:val="1"/>
+      <w:numFmt w:val="lowerRoman"/>
+      <w:lvlText w:val="%9."/>
+      <w:lvlJc w:val="right"/>
+      <w:pPr>
+        <w:ind w:left="6480" w:hanging="180"/>
+      </w:pPr>
+    </w:lvl>
+  </w:abstractNum>
+  <w:abstractNum w:abstractNumId="36" w15:restartNumberingAfterBreak="0">
     <w:nsid w:val="641A7CD6"/>
     <w:multiLevelType w:val="hybridMultilevel"/>
     <w:tmpl w:val="312EFF06"/>
@@ -26368,7 +26916,7 @@
       </w:pPr>
     </w:lvl>
   </w:abstractNum>
-  <w:abstractNum w:abstractNumId="36" w15:restartNumberingAfterBreak="0">
+  <w:abstractNum w:abstractNumId="37" w15:restartNumberingAfterBreak="0">
     <w:nsid w:val="64404067"/>
     <w:multiLevelType w:val="hybridMultilevel"/>
     <w:tmpl w:val="D39EDC40"/>
@@ -26508,7 +27056,7 @@
       </w:rPr>
     </w:lvl>
   </w:abstractNum>
-  <w:abstractNum w:abstractNumId="37" w15:restartNumberingAfterBreak="0">
+  <w:abstractNum w:abstractNumId="38" w15:restartNumberingAfterBreak="0">
     <w:nsid w:val="656B17A9"/>
     <w:multiLevelType w:val="hybridMultilevel"/>
     <w:tmpl w:val="D39EDC40"/>
@@ -26648,7 +27196,7 @@
       </w:rPr>
     </w:lvl>
   </w:abstractNum>
-  <w:abstractNum w:abstractNumId="38" w15:restartNumberingAfterBreak="0">
+  <w:abstractNum w:abstractNumId="39" w15:restartNumberingAfterBreak="0">
     <w:nsid w:val="67A86F8F"/>
     <w:multiLevelType w:val="hybridMultilevel"/>
     <w:tmpl w:val="D39EDC40"/>
@@ -26788,7 +27336,7 @@
       </w:rPr>
     </w:lvl>
   </w:abstractNum>
-  <w:abstractNum w:abstractNumId="39" w15:restartNumberingAfterBreak="0">
+  <w:abstractNum w:abstractNumId="40" w15:restartNumberingAfterBreak="0">
     <w:nsid w:val="6A7553BE"/>
     <w:multiLevelType w:val="hybridMultilevel"/>
     <w:tmpl w:val="D39EDC40"/>
@@ -26928,7 +27476,7 @@
       </w:rPr>
     </w:lvl>
   </w:abstractNum>
-  <w:abstractNum w:abstractNumId="40" w15:restartNumberingAfterBreak="0">
+  <w:abstractNum w:abstractNumId="41" w15:restartNumberingAfterBreak="0">
     <w:nsid w:val="6CAA7726"/>
     <w:multiLevelType w:val="hybridMultilevel"/>
     <w:tmpl w:val="D39EDC40"/>
@@ -27068,7 +27616,7 @@
       </w:rPr>
     </w:lvl>
   </w:abstractNum>
-  <w:abstractNum w:abstractNumId="41" w15:restartNumberingAfterBreak="0">
+  <w:abstractNum w:abstractNumId="42" w15:restartNumberingAfterBreak="0">
     <w:nsid w:val="6D11029C"/>
     <w:multiLevelType w:val="hybridMultilevel"/>
     <w:tmpl w:val="312EFF06"/>
@@ -27157,7 +27705,7 @@
       </w:pPr>
     </w:lvl>
   </w:abstractNum>
-  <w:abstractNum w:abstractNumId="42" w15:restartNumberingAfterBreak="0">
+  <w:abstractNum w:abstractNumId="43" w15:restartNumberingAfterBreak="0">
     <w:nsid w:val="6FFA2BA4"/>
     <w:multiLevelType w:val="hybridMultilevel"/>
     <w:tmpl w:val="D0E0E18A"/>
@@ -27249,7 +27797,7 @@
       </w:pPr>
     </w:lvl>
   </w:abstractNum>
-  <w:abstractNum w:abstractNumId="43" w15:restartNumberingAfterBreak="0">
+  <w:abstractNum w:abstractNumId="44" w15:restartNumberingAfterBreak="0">
     <w:nsid w:val="71145F37"/>
     <w:multiLevelType w:val="hybridMultilevel"/>
     <w:tmpl w:val="312EFF06"/>
@@ -27338,7 +27886,7 @@
       </w:pPr>
     </w:lvl>
   </w:abstractNum>
-  <w:abstractNum w:abstractNumId="44" w15:restartNumberingAfterBreak="0">
+  <w:abstractNum w:abstractNumId="45" w15:restartNumberingAfterBreak="0">
     <w:nsid w:val="73E56838"/>
     <w:multiLevelType w:val="hybridMultilevel"/>
     <w:tmpl w:val="D39EDC40"/>
@@ -27478,7 +28026,7 @@
       </w:rPr>
     </w:lvl>
   </w:abstractNum>
-  <w:abstractNum w:abstractNumId="45" w15:restartNumberingAfterBreak="0">
+  <w:abstractNum w:abstractNumId="46" w15:restartNumberingAfterBreak="0">
     <w:nsid w:val="749D6AD6"/>
     <w:multiLevelType w:val="hybridMultilevel"/>
     <w:tmpl w:val="D39EDC40"/>
@@ -27618,7 +28166,7 @@
       </w:rPr>
     </w:lvl>
   </w:abstractNum>
-  <w:abstractNum w:abstractNumId="46" w15:restartNumberingAfterBreak="0">
+  <w:abstractNum w:abstractNumId="47" w15:restartNumberingAfterBreak="0">
     <w:nsid w:val="77D460DD"/>
     <w:multiLevelType w:val="hybridMultilevel"/>
     <w:tmpl w:val="312EFF06"/>
@@ -27707,7 +28255,7 @@
       </w:pPr>
     </w:lvl>
   </w:abstractNum>
-  <w:abstractNum w:abstractNumId="47" w15:restartNumberingAfterBreak="0">
+  <w:abstractNum w:abstractNumId="48" w15:restartNumberingAfterBreak="0">
     <w:nsid w:val="7B1A6A71"/>
     <w:multiLevelType w:val="hybridMultilevel"/>
     <w:tmpl w:val="D39EDC40"/>
@@ -27866,7 +28414,7 @@
     <w:abstractNumId w:val="30"/>
   </w:num>
   <w:num w:numId="7">
-    <w:abstractNumId w:val="40"/>
+    <w:abstractNumId w:val="41"/>
   </w:num>
   <w:num w:numId="8">
     <w:abstractNumId w:val="6"/>
@@ -27875,7 +28423,7 @@
     <w:abstractNumId w:val="25"/>
   </w:num>
   <w:num w:numId="10">
-    <w:abstractNumId w:val="45"/>
+    <w:abstractNumId w:val="46"/>
   </w:num>
   <w:num w:numId="11">
     <w:abstractNumId w:val="34"/>
@@ -27884,13 +28432,13 @@
     <w:abstractNumId w:val="32"/>
   </w:num>
   <w:num w:numId="13">
-    <w:abstractNumId w:val="47"/>
+    <w:abstractNumId w:val="48"/>
   </w:num>
   <w:num w:numId="14">
-    <w:abstractNumId w:val="37"/>
+    <w:abstractNumId w:val="38"/>
   </w:num>
   <w:num w:numId="15">
-    <w:abstractNumId w:val="38"/>
+    <w:abstractNumId w:val="39"/>
   </w:num>
   <w:num w:numId="16">
     <w:abstractNumId w:val="0"/>
@@ -27914,7 +28462,7 @@
     <w:abstractNumId w:val="20"/>
   </w:num>
   <w:num w:numId="23">
-    <w:abstractNumId w:val="42"/>
+    <w:abstractNumId w:val="43"/>
   </w:num>
   <w:num w:numId="24">
     <w:abstractNumId w:val="16"/>
@@ -27926,7 +28474,7 @@
     <w:abstractNumId w:val="7"/>
   </w:num>
   <w:num w:numId="27">
-    <w:abstractNumId w:val="46"/>
+    <w:abstractNumId w:val="47"/>
   </w:num>
   <w:num w:numId="28">
     <w:abstractNumId w:val="3"/>
@@ -27935,16 +28483,16 @@
     <w:abstractNumId w:val="31"/>
   </w:num>
   <w:num w:numId="30">
-    <w:abstractNumId w:val="35"/>
+    <w:abstractNumId w:val="36"/>
   </w:num>
   <w:num w:numId="31">
-    <w:abstractNumId w:val="43"/>
+    <w:abstractNumId w:val="44"/>
   </w:num>
   <w:num w:numId="32">
     <w:abstractNumId w:val="14"/>
   </w:num>
   <w:num w:numId="33">
-    <w:abstractNumId w:val="41"/>
+    <w:abstractNumId w:val="42"/>
   </w:num>
   <w:num w:numId="34">
     <w:abstractNumId w:val="21"/>
@@ -27953,10 +28501,10 @@
     <w:abstractNumId w:val="15"/>
   </w:num>
   <w:num w:numId="36">
-    <w:abstractNumId w:val="36"/>
+    <w:abstractNumId w:val="37"/>
   </w:num>
   <w:num w:numId="37">
-    <w:abstractNumId w:val="39"/>
+    <w:abstractNumId w:val="40"/>
   </w:num>
   <w:num w:numId="38">
     <w:abstractNumId w:val="17"/>
@@ -27986,16 +28534,19 @@
     <w:abstractNumId w:val="22"/>
   </w:num>
   <w:num w:numId="47">
-    <w:abstractNumId w:val="44"/>
+    <w:abstractNumId w:val="45"/>
   </w:num>
   <w:num w:numId="48">
     <w:abstractNumId w:val="24"/>
+  </w:num>
+  <w:num w:numId="49">
+    <w:abstractNumId w:val="35"/>
   </w:num>
 </w:numbering>
 </file>
 
 <file path=word/styles.xml><?xml version="1.0" encoding="utf-8"?>
-<w:styles xmlns:mc="http://schemas.openxmlformats.org/markup-compatibility/2006" xmlns:r="http://schemas.openxmlformats.org/officeDocument/2006/relationships" xmlns:w="http://schemas.openxmlformats.org/wordprocessingml/2006/main" xmlns:w14="http://schemas.microsoft.com/office/word/2010/wordml" xmlns:w15="http://schemas.microsoft.com/office/word/2012/wordml" mc:Ignorable="w14 w15">
+<w:styles xmlns:mc="http://schemas.openxmlformats.org/markup-compatibility/2006" xmlns:r="http://schemas.openxmlformats.org/officeDocument/2006/relationships" xmlns:w="http://schemas.openxmlformats.org/wordprocessingml/2006/main" xmlns:w14="http://schemas.microsoft.com/office/word/2010/wordml" xmlns:w15="http://schemas.microsoft.com/office/word/2012/wordml" xmlns:w16se="http://schemas.microsoft.com/office/word/2015/wordml/symex" mc:Ignorable="w14 w15 w16se">
   <w:docDefaults>
     <w:rPrDefault>
       <w:rPr>
@@ -28011,7 +28562,7 @@
       </w:pPr>
     </w:pPrDefault>
   </w:docDefaults>
-  <w:latentStyles w:defLockedState="0" w:defUIPriority="99" w:defSemiHidden="0" w:defUnhideWhenUsed="0" w:defQFormat="0" w:count="371">
+  <w:latentStyles w:defLockedState="0" w:defUIPriority="99" w:defSemiHidden="0" w:defUnhideWhenUsed="0" w:defQFormat="0" w:count="372">
     <w:lsdException w:name="Normal" w:uiPriority="0" w:qFormat="1"/>
     <w:lsdException w:name="heading 1" w:uiPriority="9" w:qFormat="1"/>
     <w:lsdException w:name="heading 2" w:semiHidden="1" w:uiPriority="9" w:unhideWhenUsed="1" w:qFormat="1"/>
@@ -28117,7 +28668,6 @@
     <w:lsdException w:name="HTML Sample" w:semiHidden="1" w:unhideWhenUsed="1"/>
     <w:lsdException w:name="HTML Typewriter" w:semiHidden="1" w:unhideWhenUsed="1"/>
     <w:lsdException w:name="HTML Variable" w:semiHidden="1" w:unhideWhenUsed="1"/>
-    <w:lsdException w:name="Normal Table" w:semiHidden="1" w:unhideWhenUsed="1"/>
     <w:lsdException w:name="annotation subject" w:semiHidden="1" w:unhideWhenUsed="1"/>
     <w:lsdException w:name="No List" w:semiHidden="1" w:unhideWhenUsed="1"/>
     <w:lsdException w:name="Outline List 1" w:semiHidden="1" w:unhideWhenUsed="1"/>
@@ -28164,10 +28714,8 @@
     <w:lsdException w:name="Table Subtle 2" w:semiHidden="1" w:unhideWhenUsed="1"/>
     <w:lsdException w:name="Table Web 1" w:semiHidden="1" w:unhideWhenUsed="1"/>
     <w:lsdException w:name="Table Web 2" w:semiHidden="1" w:unhideWhenUsed="1"/>
-    <w:lsdException w:name="Table Web 3" w:semiHidden="1" w:unhideWhenUsed="1"/>
     <w:lsdException w:name="Balloon Text" w:semiHidden="1" w:unhideWhenUsed="1"/>
     <w:lsdException w:name="Table Grid" w:uiPriority="39"/>
-    <w:lsdException w:name="Table Theme" w:semiHidden="1" w:unhideWhenUsed="1"/>
     <w:lsdException w:name="Placeholder Text" w:semiHidden="1"/>
     <w:lsdException w:name="No Spacing" w:uiPriority="1" w:qFormat="1"/>
     <w:lsdException w:name="Light Shading" w:uiPriority="60"/>
@@ -28383,6 +28931,7 @@
     <w:lsdException w:name="List Table 5 Dark Accent 6" w:uiPriority="50"/>
     <w:lsdException w:name="List Table 6 Colorful Accent 6" w:uiPriority="51"/>
     <w:lsdException w:name="List Table 7 Colorful Accent 6" w:uiPriority="52"/>
+    <w:lsdException w:name="Mention" w:semiHidden="1" w:unhideWhenUsed="1"/>
   </w:latentStyles>
   <w:style w:type="paragraph" w:default="1" w:styleId="Normal">
     <w:name w:val="Normal"/>

</xml_diff>